<commit_message>
updated after 2019 data cleaning
</commit_message>
<xml_diff>
--- a/survey_data_cleaning/Rulesy overview.docx
+++ b/survey_data_cleaning/Rulesy overview.docx
@@ -15,8 +15,8 @@
         <w:tblLook w:val="04A0" w:firstRow="1" w:lastRow="0" w:firstColumn="1" w:lastColumn="0" w:noHBand="0" w:noVBand="1"/>
       </w:tblPr>
       <w:tblGrid>
-        <w:gridCol w:w="2079"/>
-        <w:gridCol w:w="12311"/>
+        <w:gridCol w:w="2397"/>
+        <w:gridCol w:w="11993"/>
       </w:tblGrid>
       <w:tr>
         <w:tc>
@@ -291,7 +291,23 @@
                 <w:sz w:val="28"/>
                 <w:szCs w:val="28"/>
               </w:rPr>
-              <w:t xml:space="preserve"> leave a revision code and keep the original tripid to trace what was done</w:t>
+              <w:t xml:space="preserve"> leave a revision code and keep the original </w:t>
+            </w:r>
+            <w:proofErr w:type="spellStart"/>
+            <w:r>
+              <w:rPr>
+                <w:sz w:val="28"/>
+                <w:szCs w:val="28"/>
+              </w:rPr>
+              <w:t>tripid</w:t>
+            </w:r>
+            <w:proofErr w:type="spellEnd"/>
+            <w:r>
+              <w:rPr>
+                <w:sz w:val="28"/>
+                <w:szCs w:val="28"/>
+              </w:rPr>
+              <w:t xml:space="preserve"> to trace what was done</w:t>
             </w:r>
             <w:r>
               <w:rPr>
@@ -454,7 +470,7 @@
                 <w:sz w:val="28"/>
                 <w:szCs w:val="28"/>
               </w:rPr>
-              <w:br/>
+              <w:t xml:space="preserve"> </w:t>
             </w:r>
             <w:r>
               <w:rPr>
@@ -471,6 +487,14 @@
                 <w:szCs w:val="28"/>
               </w:rPr>
               <w:t>eed Toolsie</w:t>
+            </w:r>
+            <w:r>
+              <w:rPr>
+                <w:b/>
+                <w:sz w:val="28"/>
+                <w:szCs w:val="28"/>
+              </w:rPr>
+              <w:t>/Fixie</w:t>
             </w:r>
             <w:r>
               <w:rPr>
@@ -718,6 +742,50 @@
     </w:p>
     <w:p>
       <w:r>
+        <w:t xml:space="preserve">STEP </w:t>
+      </w:r>
+      <w:r>
+        <w:t>0</w:t>
+      </w:r>
+      <w:r>
+        <w:t xml:space="preserve">.     </w:t>
+      </w:r>
+      <w:r>
+        <w:rPr>
+          <w:b/>
+        </w:rPr>
+        <w:t>Settings independent of data tables</w:t>
+      </w:r>
+      <w:r>
+        <w:t xml:space="preserve"> </w:t>
+      </w:r>
+    </w:p>
+    <w:p>
+      <w:pPr>
+        <w:pStyle w:val="ListParagraph"/>
+        <w:numPr>
+          <w:ilvl w:val="0"/>
+          <w:numId w:val="1"/>
+        </w:numPr>
+      </w:pPr>
+      <w:r>
+        <w:t>Create and populate reference tables for mode categories used later</w:t>
+      </w:r>
+    </w:p>
+    <w:p>
+      <w:pPr>
+        <w:pStyle w:val="ListParagraph"/>
+        <w:numPr>
+          <w:ilvl w:val="0"/>
+          <w:numId w:val="1"/>
+        </w:numPr>
+      </w:pPr>
+      <w:r>
+        <w:t>Create and populate table of NULL flags (new to 2019 data delivery)</w:t>
+      </w:r>
+    </w:p>
+    <w:p>
+      <w:r>
         <w:t xml:space="preserve">STEP 1.     </w:t>
       </w:r>
       <w:r>
@@ -757,16 +825,7 @@
         </w:numPr>
       </w:pPr>
       <w:r>
-        <w:t>Convert rMoves trip distances to miles</w:t>
-      </w:r>
-      <w:r>
-        <w:t xml:space="preserve"> (</w:t>
-      </w:r>
-      <w:r>
-        <w:t>rSurvey records are already reported in miles</w:t>
-      </w:r>
-      <w:r>
-        <w:t>)</w:t>
+        <w:t>Identify legitimate home location</w:t>
       </w:r>
     </w:p>
     <w:p>
@@ -778,7 +837,7 @@
         </w:numPr>
       </w:pPr>
       <w:r>
-        <w:t>Update tripnum to ensure it is sequential</w:t>
+        <w:t>Populate missing primary work or school locations if primary work or school destinations exist</w:t>
       </w:r>
     </w:p>
     <w:p>
@@ -789,10 +848,7 @@
         <w:rPr>
           <w:b/>
         </w:rPr>
-        <w:t>Parse/Fill missing address fields</w:t>
-      </w:r>
-      <w:r>
-        <w:t xml:space="preserve"> </w:t>
+        <w:t>Set up auto-logging and recalculation</w:t>
       </w:r>
     </w:p>
     <w:p>
@@ -804,7 +860,19 @@
         </w:numPr>
       </w:pPr>
       <w:r>
-        <w:t>zipcode, city, county [anything else?]</w:t>
+        <w:t>Set up and enable auto-logging for field changes</w:t>
+      </w:r>
+    </w:p>
+    <w:p>
+      <w:pPr>
+        <w:pStyle w:val="ListParagraph"/>
+        <w:numPr>
+          <w:ilvl w:val="0"/>
+          <w:numId w:val="2"/>
+        </w:numPr>
+      </w:pPr>
+      <w:r>
+        <w:t>Procedure to recalculate derived fields.  (This is used both in Rulesy and Fixie.)</w:t>
       </w:r>
     </w:p>
     <w:p>
@@ -815,7 +883,21 @@
         <w:rPr>
           <w:b/>
         </w:rPr>
-        <w:t>Corrections to purpose, etc fields</w:t>
+        <w:t xml:space="preserve">Corrections to purpose, </w:t>
+      </w:r>
+      <w:proofErr w:type="spellStart"/>
+      <w:r>
+        <w:rPr>
+          <w:b/>
+        </w:rPr>
+        <w:t>etc</w:t>
+      </w:r>
+      <w:proofErr w:type="spellEnd"/>
+      <w:r>
+        <w:rPr>
+          <w:b/>
+        </w:rPr>
+        <w:t xml:space="preserve"> fields</w:t>
       </w:r>
       <w:r>
         <w:t xml:space="preserve"> </w:t>
@@ -828,57 +910,18 @@
           <w:ilvl w:val="0"/>
           <w:numId w:val="7"/>
         </w:numPr>
-        <w:rPr>
-          <w:color w:val="95B3D7" w:themeColor="accent1" w:themeTint="99"/>
-        </w:rPr>
-      </w:pPr>
-      <w:r>
-        <w:rPr>
-          <w:color w:val="95B3D7" w:themeColor="accent1" w:themeTint="99"/>
-        </w:rPr>
-        <w:t xml:space="preserve">Classify home </w:t>
-      </w:r>
-      <w:r>
-        <w:rPr>
-          <w:color w:val="95B3D7" w:themeColor="accent1" w:themeTint="99"/>
-        </w:rPr>
-        <w:t xml:space="preserve">&amp; work </w:t>
-      </w:r>
-      <w:r>
-        <w:rPr>
-          <w:color w:val="95B3D7" w:themeColor="accent1" w:themeTint="99"/>
-        </w:rPr>
-        <w:t>destinations</w:t>
-      </w:r>
-      <w:r>
-        <w:rPr>
-          <w:color w:val="95B3D7" w:themeColor="accent1" w:themeTint="99"/>
-        </w:rPr>
-        <w:t xml:space="preserve">: </w:t>
-      </w:r>
-      <w:r>
-        <w:rPr>
-          <w:color w:val="95B3D7" w:themeColor="accent1" w:themeTint="99"/>
-        </w:rPr>
-        <w:t xml:space="preserve"> </w:t>
-      </w:r>
-      <w:r>
-        <w:rPr>
-          <w:color w:val="95B3D7" w:themeColor="accent1" w:themeTint="99"/>
-        </w:rPr>
-        <w:t xml:space="preserve">a) </w:t>
-      </w:r>
-      <w:r>
-        <w:rPr>
-          <w:color w:val="95B3D7" w:themeColor="accent1" w:themeTint="99"/>
-        </w:rPr>
-        <w:t>with geographic proximity and purpose or destination name</w:t>
-      </w:r>
-      <w:r>
-        <w:rPr>
-          <w:color w:val="95B3D7" w:themeColor="accent1" w:themeTint="99"/>
-        </w:rPr>
-        <w:t>, b) proximity alone (no destinatation code)</w:t>
+      </w:pPr>
+      <w:r>
+        <w:t>Update traveler counts when</w:t>
+      </w:r>
+      <w:r>
+        <w:t xml:space="preserve"> the number of</w:t>
+      </w:r>
+      <w:r>
+        <w:t xml:space="preserve"> household </w:t>
+      </w:r>
+      <w:r>
+        <w:t>co-travelers is larger.</w:t>
       </w:r>
     </w:p>
     <w:p>
@@ -890,7 +933,7 @@
         </w:numPr>
       </w:pPr>
       <w:r>
-        <w:t xml:space="preserve">Revise purpose field (to home or work, respectively) for the return portion of a single stop loop trip </w:t>
+        <w:t>Origin purpose assignment for home and work</w:t>
       </w:r>
     </w:p>
     <w:p>
@@ -902,85 +945,80 @@
         </w:numPr>
       </w:pPr>
       <w:r>
-        <w:t>Change code to pickup/dropoff when passenger number changes, and either duration is under 30 minutes or pickup/dropoff mentioned in dest_name</w:t>
-      </w:r>
-    </w:p>
-    <w:p>
-      <w:pPr>
-        <w:pStyle w:val="ListParagraph"/>
-        <w:numPr>
-          <w:ilvl w:val="0"/>
+        <w:t>Destination purpose</w:t>
+      </w:r>
+    </w:p>
+    <w:p>
+      <w:pPr>
+        <w:pStyle w:val="ListParagraph"/>
+        <w:numPr>
+          <w:ilvl w:val="1"/>
           <w:numId w:val="7"/>
         </w:numPr>
       </w:pPr>
       <w:r>
-        <w:t>Change code to 'family activity' when passenger number changes and duration is from 30mins to 4hrs</w:t>
-      </w:r>
-    </w:p>
-    <w:p>
-      <w:pPr>
-        <w:pStyle w:val="ListParagraph"/>
-        <w:numPr>
-          <w:ilvl w:val="0"/>
+        <w:t>Home or work</w:t>
+      </w:r>
+    </w:p>
+    <w:p>
+      <w:pPr>
+        <w:pStyle w:val="ListParagraph"/>
+        <w:numPr>
+          <w:ilvl w:val="1"/>
           <w:numId w:val="7"/>
         </w:numPr>
       </w:pPr>
       <w:r>
-        <w:t>Update empty purpose code to 'school' when destination is school</w:t>
-      </w:r>
-      <w:r>
-        <w:t xml:space="preserve">, person is </w:t>
-      </w:r>
-      <w:r>
-        <w:t>&lt; 17yrs</w:t>
-      </w:r>
-      <w:r>
-        <w:t xml:space="preserve"> or a student, and </w:t>
-      </w:r>
-      <w:r>
-        <w:t>duration &gt; 30 minutes.</w:t>
-      </w:r>
-    </w:p>
-    <w:p>
-      <w:pPr>
-        <w:pStyle w:val="ListParagraph"/>
-        <w:numPr>
-          <w:ilvl w:val="0"/>
+        <w:t>Revise return portion of single-stop loop trip</w:t>
+      </w:r>
+    </w:p>
+    <w:p>
+      <w:pPr>
+        <w:pStyle w:val="ListParagraph"/>
+        <w:numPr>
+          <w:ilvl w:val="1"/>
           <w:numId w:val="7"/>
         </w:numPr>
       </w:pPr>
       <w:r>
-        <w:t>Change 'Other' trip purpose when purpose is given in dest</w:t>
-      </w:r>
-      <w:r>
-        <w:t>_name field</w:t>
-      </w:r>
-      <w:r>
-        <w:t xml:space="preserve"> (see code)</w:t>
-      </w:r>
-    </w:p>
-    <w:p>
-      <w:pPr>
-        <w:pStyle w:val="ListParagraph"/>
-        <w:numPr>
-          <w:ilvl w:val="0"/>
+        <w:t>Revise non-student ‘school’ purpose to pickup/</w:t>
+      </w:r>
+      <w:proofErr w:type="spellStart"/>
+      <w:r>
+        <w:t>dropoff</w:t>
+      </w:r>
+      <w:proofErr w:type="spellEnd"/>
+      <w:r>
+        <w:t>, family activity, or personal business</w:t>
+      </w:r>
+    </w:p>
+    <w:p>
+      <w:pPr>
+        <w:pStyle w:val="ListParagraph"/>
+        <w:numPr>
+          <w:ilvl w:val="1"/>
           <w:numId w:val="7"/>
         </w:numPr>
       </w:pPr>
       <w:r>
-        <w:t xml:space="preserve">For rMoves records that don't report mode or purpose: </w:t>
-      </w:r>
+        <w:t xml:space="preserve">Fill missing purpose from hints in </w:t>
+      </w:r>
+      <w:proofErr w:type="spellStart"/>
+      <w:r>
+        <w:t>dest_name</w:t>
+      </w:r>
+      <w:proofErr w:type="spellEnd"/>
     </w:p>
     <w:p>
       <w:pPr>
         <w:pStyle w:val="ListParagraph"/>
         <w:numPr>
           <w:ilvl w:val="1"/>
-          <w:numId w:val="3"/>
-        </w:numPr>
-      </w:pPr>
-      <w:r>
-        <w:t>if traveling with another hhmember, take this from the most adult member with whom they traveled</w:t>
+          <w:numId w:val="7"/>
+        </w:numPr>
+      </w:pPr>
+      <w:r>
+        <w:t>Fill missing purpose from adult co-traveler who reported it</w:t>
       </w:r>
     </w:p>
     <w:p>
@@ -988,32 +1026,11 @@
         <w:pStyle w:val="ListParagraph"/>
         <w:numPr>
           <w:ilvl w:val="1"/>
-          <w:numId w:val="3"/>
-        </w:numPr>
-      </w:pPr>
-      <w:r>
-        <w:t xml:space="preserve">update mode </w:t>
-      </w:r>
-      <w:r>
-        <w:t xml:space="preserve">if speed and distance make it obvious (far/fast = </w:t>
-      </w:r>
-      <w:r>
-        <w:t>airplane</w:t>
-      </w:r>
-      <w:r>
-        <w:t>, short/slow</w:t>
-      </w:r>
-      <w:r>
-        <w:t xml:space="preserve"> </w:t>
-      </w:r>
-      <w:r>
-        <w:t xml:space="preserve">= </w:t>
-      </w:r>
-      <w:r>
-        <w:t>walk</w:t>
-      </w:r>
-      <w:r>
-        <w:t>)</w:t>
+          <w:numId w:val="7"/>
+        </w:numPr>
+      </w:pPr>
+      <w:r>
+        <w:t>Fill missing purpose from household member or other traveler to the same location, if consistent</w:t>
       </w:r>
     </w:p>
     <w:p>
@@ -1034,136 +1051,502 @@
           <w:ilvl w:val="0"/>
           <w:numId w:val="8"/>
         </w:numPr>
+      </w:pPr>
+      <w:r>
+        <w:t xml:space="preserve">Concatenate </w:t>
+      </w:r>
+      <w:r>
+        <w:t>all</w:t>
+      </w:r>
+      <w:r>
+        <w:t xml:space="preserve"> modes into a single text field (</w:t>
+      </w:r>
+      <w:r>
+        <w:t xml:space="preserve">similar procedure used for </w:t>
+      </w:r>
+      <w:proofErr w:type="spellStart"/>
+      <w:r>
+        <w:t>transit_lines</w:t>
+      </w:r>
+      <w:proofErr w:type="spellEnd"/>
+      <w:r>
+        <w:t xml:space="preserve"> and </w:t>
+      </w:r>
+      <w:proofErr w:type="spellStart"/>
+      <w:r>
+        <w:t>transit_systems</w:t>
+      </w:r>
+      <w:proofErr w:type="spellEnd"/>
+      <w:r>
+        <w:t>).</w:t>
+      </w:r>
+    </w:p>
+    <w:p>
+      <w:pPr>
+        <w:pStyle w:val="ListParagraph"/>
+        <w:numPr>
+          <w:ilvl w:val="0"/>
+          <w:numId w:val="8"/>
+        </w:numPr>
+      </w:pPr>
+      <w:r>
+        <w:t xml:space="preserve">Remove trip components into another table: </w:t>
+      </w:r>
+    </w:p>
+    <w:p>
+      <w:pPr>
+        <w:pStyle w:val="ListParagraph"/>
+        <w:numPr>
+          <w:ilvl w:val="0"/>
+          <w:numId w:val="4"/>
+        </w:numPr>
+      </w:pPr>
+      <w:r>
+        <w:t>prior record does not end at home or work</w:t>
+      </w:r>
+    </w:p>
+    <w:p>
+      <w:pPr>
+        <w:pStyle w:val="ListParagraph"/>
+        <w:numPr>
+          <w:ilvl w:val="0"/>
+          <w:numId w:val="4"/>
+        </w:numPr>
+      </w:pPr>
+      <w:r>
+        <w:t>trip purpose is either the same, or 'change modes'</w:t>
+      </w:r>
+    </w:p>
+    <w:p>
+      <w:pPr>
+        <w:pStyle w:val="ListParagraph"/>
+        <w:numPr>
+          <w:ilvl w:val="0"/>
+          <w:numId w:val="4"/>
+        </w:numPr>
+      </w:pPr>
+      <w:r>
+        <w:t>duration between legs is either less than 15 minutes, or if purpose 'change modes', less than 30 minutes.</w:t>
+      </w:r>
+    </w:p>
+    <w:p>
+      <w:pPr>
+        <w:pStyle w:val="ListParagraph"/>
+        <w:numPr>
+          <w:ilvl w:val="0"/>
+          <w:numId w:val="4"/>
+        </w:numPr>
+      </w:pPr>
+      <w:r>
+        <w:t>either there is a mode change, or both modes are transit</w:t>
+      </w:r>
+    </w:p>
+    <w:p>
+      <w:pPr>
+        <w:pStyle w:val="ListParagraph"/>
+        <w:numPr>
+          <w:ilvl w:val="0"/>
+          <w:numId w:val="8"/>
+        </w:numPr>
+      </w:pPr>
+      <w:r>
+        <w:lastRenderedPageBreak/>
+        <w:t>denote trip component which have aggregate properties that disqualify them as a single trip:</w:t>
+      </w:r>
+    </w:p>
+    <w:p>
+      <w:pPr>
+        <w:pStyle w:val="ListParagraph"/>
+        <w:numPr>
+          <w:ilvl w:val="0"/>
+          <w:numId w:val="5"/>
+        </w:numPr>
+      </w:pPr>
+      <w:r>
+        <w:t>two instances of pool start, parking, park &amp; ride, change vehicles</w:t>
+      </w:r>
+    </w:p>
+    <w:p>
+      <w:pPr>
+        <w:pStyle w:val="ListParagraph"/>
+        <w:numPr>
+          <w:ilvl w:val="0"/>
+          <w:numId w:val="5"/>
+        </w:numPr>
+      </w:pPr>
+      <w:r>
+        <w:t>over 5 components</w:t>
+      </w:r>
+    </w:p>
+    <w:p>
+      <w:pPr>
+        <w:pStyle w:val="ListParagraph"/>
+        <w:numPr>
+          <w:ilvl w:val="0"/>
+          <w:numId w:val="5"/>
+        </w:numPr>
+      </w:pPr>
+      <w:r>
+        <w:t>non-adjacent repeating transit lines (i.e. loop)</w:t>
+      </w:r>
+    </w:p>
+    <w:p>
+      <w:pPr>
+        <w:pStyle w:val="ListParagraph"/>
+        <w:numPr>
+          <w:ilvl w:val="0"/>
+          <w:numId w:val="5"/>
+        </w:numPr>
+      </w:pPr>
+      <w:r>
+        <w:t>returning to the same geography as the prior trip</w:t>
+      </w:r>
+      <w:r>
+        <w:t xml:space="preserve">    </w:t>
+      </w:r>
+    </w:p>
+    <w:p>
+      <w:pPr>
+        <w:pStyle w:val="ListParagraph"/>
+        <w:numPr>
+          <w:ilvl w:val="0"/>
+          <w:numId w:val="8"/>
+        </w:numPr>
+      </w:pPr>
+      <w:r>
+        <w:t>for legitimate linked trips, replace the initial component with the aggregate linked trip data</w:t>
+      </w:r>
+    </w:p>
+    <w:p>
+      <w:pPr>
+        <w:pStyle w:val="ListParagraph"/>
+        <w:numPr>
+          <w:ilvl w:val="0"/>
+          <w:numId w:val="8"/>
+        </w:numPr>
+      </w:pPr>
+      <w:r>
+        <w:t>Recharacterize mode (including access/egress modes)</w:t>
+      </w:r>
+    </w:p>
+    <w:p>
+      <w:pPr>
+        <w:pStyle w:val="ListParagraph"/>
+        <w:numPr>
+          <w:ilvl w:val="0"/>
+          <w:numId w:val="5"/>
+        </w:numPr>
+      </w:pPr>
+      <w:r>
+        <w:t xml:space="preserve">Eliminate </w:t>
+      </w:r>
+      <w:r>
+        <w:t xml:space="preserve">adjacent </w:t>
+      </w:r>
+      <w:r>
+        <w:t>repeated values</w:t>
+      </w:r>
+    </w:p>
+    <w:p>
+      <w:pPr>
+        <w:pStyle w:val="ListParagraph"/>
+        <w:numPr>
+          <w:ilvl w:val="0"/>
+          <w:numId w:val="5"/>
+        </w:numPr>
+      </w:pPr>
+      <w:r>
+        <w:t>Characterize access and egress trips, separately for 1) transit trips and 2) auto trips.  (Bike/Ped trips have no access/egress)</w:t>
+      </w:r>
+    </w:p>
+    <w:p>
+      <w:pPr>
+        <w:pStyle w:val="ListParagraph"/>
+        <w:numPr>
+          <w:ilvl w:val="0"/>
+          <w:numId w:val="5"/>
+        </w:numPr>
+      </w:pPr>
+      <w:r>
+        <w:t>Remove access/egress modes from 1) transit and 2) auto trip strings--not only at the ends, but also the middle.</w:t>
+      </w:r>
+    </w:p>
+    <w:p>
+      <w:pPr>
+        <w:pStyle w:val="ListParagraph"/>
+        <w:numPr>
+          <w:ilvl w:val="0"/>
+          <w:numId w:val="5"/>
+        </w:numPr>
+      </w:pPr>
+      <w:r>
+        <w:t>Split the concatenated field into separate mode fields</w:t>
+      </w:r>
+    </w:p>
+    <w:p>
+      <w:pPr>
+        <w:pStyle w:val="ListParagraph"/>
+        <w:numPr>
+          <w:ilvl w:val="0"/>
+          <w:numId w:val="8"/>
+        </w:numPr>
+      </w:pPr>
+      <w:r>
+        <w:t xml:space="preserve">Split </w:t>
+      </w:r>
+      <w:proofErr w:type="spellStart"/>
+      <w:r>
+        <w:t>transit_lines</w:t>
+      </w:r>
+      <w:proofErr w:type="spellEnd"/>
+      <w:r>
+        <w:t xml:space="preserve"> and </w:t>
+      </w:r>
+      <w:proofErr w:type="spellStart"/>
+      <w:r>
+        <w:t>transit_systems</w:t>
+      </w:r>
+      <w:proofErr w:type="spellEnd"/>
+      <w:r>
+        <w:t xml:space="preserve"> into separate fields</w:t>
+      </w:r>
+    </w:p>
+    <w:p>
+      <w:r>
+        <w:t xml:space="preserve">STEP 5.    </w:t>
+      </w:r>
+      <w:r>
         <w:rPr>
-          <w:color w:val="95B3D7" w:themeColor="accent1" w:themeTint="99"/>
+          <w:b/>
+          <w:bCs/>
         </w:rPr>
-      </w:pPr>
+        <w:t>Mode number standardization, including access and egress characterization</w:t>
+      </w:r>
+    </w:p>
+    <w:p>
+      <w:pPr>
+        <w:pStyle w:val="ListParagraph"/>
+        <w:numPr>
+          <w:ilvl w:val="0"/>
+          <w:numId w:val="13"/>
+        </w:numPr>
+      </w:pPr>
+      <w:r>
+        <w:t xml:space="preserve">Eliminate repeated values for modes, </w:t>
+      </w:r>
+      <w:proofErr w:type="spellStart"/>
+      <w:r>
+        <w:t>transit_systems</w:t>
+      </w:r>
+      <w:proofErr w:type="spellEnd"/>
+      <w:r>
+        <w:t xml:space="preserve">, and </w:t>
+      </w:r>
+      <w:proofErr w:type="spellStart"/>
+      <w:r>
+        <w:t>transit_lines</w:t>
+      </w:r>
+      <w:proofErr w:type="spellEnd"/>
+    </w:p>
+    <w:p>
+      <w:pPr>
+        <w:pStyle w:val="ListParagraph"/>
+        <w:numPr>
+          <w:ilvl w:val="0"/>
+          <w:numId w:val="13"/>
+        </w:numPr>
+      </w:pPr>
+      <w:r>
+        <w:t>Characterize access and egress trips, separately for 1) transit trips and 2) auto trips.  (Bike/Ped trips have no access/egress)</w:t>
+      </w:r>
+    </w:p>
+    <w:p>
+      <w:pPr>
+        <w:pStyle w:val="ListParagraph"/>
+        <w:numPr>
+          <w:ilvl w:val="0"/>
+          <w:numId w:val="13"/>
+        </w:numPr>
+      </w:pPr>
+      <w:r>
+        <w:t>Remove access/egress modes from 1) transit and 2) auto trip strings--not only at the ends, but also the middle.</w:t>
+      </w:r>
+    </w:p>
+    <w:p>
+      <w:pPr>
+        <w:pStyle w:val="ListParagraph"/>
+        <w:numPr>
+          <w:ilvl w:val="0"/>
+          <w:numId w:val="13"/>
+        </w:numPr>
+      </w:pPr>
+      <w:r>
+        <w:t>Split the concatenated field into separate mode fields (same for transit systems &amp; transit lines)</w:t>
+      </w:r>
+    </w:p>
+    <w:p>
+      <w:r>
+        <w:t xml:space="preserve">STEP 6. </w:t>
+      </w:r>
       <w:r>
         <w:rPr>
-          <w:color w:val="95B3D7" w:themeColor="accent1" w:themeTint="99"/>
+          <w:b/>
+          <w:bCs/>
         </w:rPr>
-        <w:t>Concatenate 4 modes into a single text field (also concatenate transit_systems together, and transit_lines together); used in STEP 5.</w:t>
-      </w:r>
-    </w:p>
-    <w:p>
-      <w:pPr>
-        <w:pStyle w:val="ListParagraph"/>
-        <w:numPr>
-          <w:ilvl w:val="0"/>
-          <w:numId w:val="8"/>
-        </w:numPr>
-      </w:pPr>
-      <w:r>
-        <w:t xml:space="preserve">Remove trip components into another table: </w:t>
-      </w:r>
-    </w:p>
-    <w:p>
-      <w:pPr>
-        <w:pStyle w:val="ListParagraph"/>
-        <w:numPr>
-          <w:ilvl w:val="0"/>
-          <w:numId w:val="4"/>
-        </w:numPr>
-      </w:pPr>
-      <w:r>
-        <w:t>prior record does not end at home or work</w:t>
-      </w:r>
-    </w:p>
-    <w:p>
-      <w:pPr>
-        <w:pStyle w:val="ListParagraph"/>
-        <w:numPr>
-          <w:ilvl w:val="0"/>
-          <w:numId w:val="4"/>
-        </w:numPr>
-      </w:pPr>
-      <w:r>
-        <w:t>trip purpose is either the same, or 'change modes'</w:t>
-      </w:r>
-    </w:p>
-    <w:p>
-      <w:pPr>
-        <w:pStyle w:val="ListParagraph"/>
-        <w:numPr>
-          <w:ilvl w:val="0"/>
-          <w:numId w:val="4"/>
-        </w:numPr>
-      </w:pPr>
-      <w:r>
-        <w:t>duration between legs is either less than 15 minutes, or if purpose 'change modes', less than 30 minutes.</w:t>
-      </w:r>
-    </w:p>
-    <w:p>
-      <w:pPr>
-        <w:pStyle w:val="ListParagraph"/>
-        <w:numPr>
-          <w:ilvl w:val="0"/>
-          <w:numId w:val="4"/>
-        </w:numPr>
-      </w:pPr>
-      <w:r>
-        <w:t>either there is a mode change, or both modes are transit</w:t>
-      </w:r>
-    </w:p>
-    <w:p>
-      <w:pPr>
-        <w:pStyle w:val="ListParagraph"/>
-        <w:numPr>
-          <w:ilvl w:val="0"/>
-          <w:numId w:val="8"/>
-        </w:numPr>
-      </w:pPr>
-      <w:r>
-        <w:t>denote trip component which have aggregate properties that disqualify them as a single trip:</w:t>
-      </w:r>
-    </w:p>
-    <w:p>
-      <w:pPr>
-        <w:pStyle w:val="ListParagraph"/>
-        <w:numPr>
-          <w:ilvl w:val="0"/>
-          <w:numId w:val="5"/>
-        </w:numPr>
-      </w:pPr>
-      <w:r>
-        <w:t>two instances of pool start, parking, park &amp; ride, change vehicles</w:t>
-      </w:r>
-    </w:p>
-    <w:p>
-      <w:pPr>
-        <w:pStyle w:val="ListParagraph"/>
-        <w:numPr>
-          <w:ilvl w:val="0"/>
-          <w:numId w:val="5"/>
-        </w:numPr>
-      </w:pPr>
-      <w:r>
-        <w:t>over 5 components</w:t>
-      </w:r>
-    </w:p>
-    <w:p>
-      <w:pPr>
-        <w:pStyle w:val="ListParagraph"/>
-        <w:numPr>
-          <w:ilvl w:val="0"/>
-          <w:numId w:val="5"/>
-        </w:numPr>
-      </w:pPr>
-      <w:r>
-        <w:t xml:space="preserve">non-adjacent repeating transit lines (i.e. loop)    </w:t>
-      </w:r>
-    </w:p>
-    <w:p>
-      <w:pPr>
-        <w:pStyle w:val="ListParagraph"/>
-        <w:numPr>
-          <w:ilvl w:val="0"/>
-          <w:numId w:val="8"/>
-        </w:numPr>
-      </w:pPr>
-      <w:r>
-        <w:t>for legitimate linked trips, replace the initial component with the aggregate linked trip data</w:t>
-      </w:r>
+        <w:t>Harmonize passenger trips and purposes</w:t>
+      </w:r>
+      <w:r>
+        <w:t xml:space="preserve"> </w:t>
+      </w:r>
+    </w:p>
+    <w:p>
+      <w:pPr>
+        <w:pStyle w:val="ListParagraph"/>
+        <w:numPr>
+          <w:ilvl w:val="0"/>
+          <w:numId w:val="17"/>
+        </w:numPr>
+      </w:pPr>
+      <w:r>
+        <w:t>Insert trips for those who were reported as a passenger</w:t>
+      </w:r>
+      <w:r>
+        <w:t xml:space="preserve"> by another traveler but did not report the trip themselves </w:t>
+      </w:r>
+    </w:p>
+    <w:p>
+      <w:pPr>
+        <w:pStyle w:val="ListParagraph"/>
+        <w:numPr>
+          <w:ilvl w:val="0"/>
+          <w:numId w:val="17"/>
+        </w:numPr>
+      </w:pPr>
+      <w:r>
+        <w:t>R</w:t>
+      </w:r>
+      <w:r>
+        <w:t xml:space="preserve">ecode driver flag when mistakenly applied to passengers and a </w:t>
+      </w:r>
+      <w:proofErr w:type="spellStart"/>
+      <w:r>
+        <w:t>hh</w:t>
+      </w:r>
+      <w:proofErr w:type="spellEnd"/>
+      <w:r>
+        <w:t xml:space="preserve"> driver is present</w:t>
+      </w:r>
+    </w:p>
+    <w:p>
+      <w:pPr>
+        <w:pStyle w:val="ListParagraph"/>
+        <w:numPr>
+          <w:ilvl w:val="0"/>
+          <w:numId w:val="17"/>
+        </w:numPr>
+      </w:pPr>
+      <w:r>
+        <w:t>R</w:t>
+      </w:r>
+      <w:r>
+        <w:t xml:space="preserve">ecode work purpose when mistakenly applied to passengers and a </w:t>
+      </w:r>
+      <w:proofErr w:type="spellStart"/>
+      <w:r>
+        <w:t>hh</w:t>
+      </w:r>
+      <w:proofErr w:type="spellEnd"/>
+      <w:r>
+        <w:t xml:space="preserve"> worker is present</w:t>
+      </w:r>
+    </w:p>
+    <w:p>
+      <w:pPr>
+        <w:pStyle w:val="ListParagraph"/>
+        <w:numPr>
+          <w:ilvl w:val="0"/>
+          <w:numId w:val="17"/>
+        </w:numPr>
+      </w:pPr>
+      <w:r>
+        <w:t>Add trips where destinations are more than 500m distant</w:t>
+      </w:r>
+    </w:p>
+    <w:p>
+      <w:pPr>
+        <w:rPr>
+          <w:b/>
+          <w:bCs/>
+        </w:rPr>
+      </w:pPr>
+      <w:r>
+        <w:t xml:space="preserve">STEP 7. </w:t>
+      </w:r>
+      <w:r>
+        <w:rPr>
+          <w:b/>
+          <w:bCs/>
+        </w:rPr>
+        <w:t>Revise travel times</w:t>
+      </w:r>
+      <w:r>
+        <w:rPr>
+          <w:b/>
+          <w:bCs/>
+        </w:rPr>
+        <w:t xml:space="preserve"> for excessive speed trips</w:t>
+      </w:r>
+    </w:p>
+    <w:p>
+      <w:pPr>
+        <w:pStyle w:val="ListParagraph"/>
+        <w:numPr>
+          <w:ilvl w:val="0"/>
+          <w:numId w:val="18"/>
+        </w:numPr>
+      </w:pPr>
+      <w:r>
+        <w:t>A</w:t>
+      </w:r>
+      <w:r>
+        <w:t xml:space="preserve">djust </w:t>
+      </w:r>
+      <w:r>
+        <w:t>(preferentially departure, but also arrival if necessary) u</w:t>
+      </w:r>
+      <w:r>
+        <w:t xml:space="preserve">sing </w:t>
+      </w:r>
+      <w:r>
+        <w:t>results from Bing Travel Matrix API</w:t>
+      </w:r>
+    </w:p>
+    <w:p>
+      <w:pPr>
+        <w:pStyle w:val="ListParagraph"/>
+        <w:numPr>
+          <w:ilvl w:val="0"/>
+          <w:numId w:val="18"/>
+        </w:numPr>
+      </w:pPr>
+      <w:r>
+        <w:t xml:space="preserve">Mode changed from non-vehicular to vehicular if travel window is too narrow </w:t>
+      </w:r>
+      <w:bookmarkStart w:id="0" w:name="_GoBack"/>
+      <w:bookmarkEnd w:id="0"/>
+      <w:r>
+        <w:t>and vehicular time approximates reported time</w:t>
+      </w:r>
+    </w:p>
+    <w:p>
+      <w:pPr>
+        <w:sectPr>
+          <w:pgSz w:w="15840" w:h="12240" w:orient="landscape"/>
+          <w:pgMar w:top="720" w:right="720" w:bottom="720" w:left="720" w:header="720" w:footer="720" w:gutter="0"/>
+          <w:cols w:space="720"/>
+          <w:docGrid w:linePitch="360"/>
+        </w:sectPr>
+      </w:pPr>
     </w:p>
     <w:p>
       <w:pPr>
@@ -1172,13 +1555,20 @@
       </w:pPr>
       <w:r>
         <w:lastRenderedPageBreak/>
-        <w:t xml:space="preserve">STEP 5.    </w:t>
+        <w:t xml:space="preserve">STEP </w:t>
+      </w:r>
+      <w:r>
+        <w:t>8</w:t>
+      </w:r>
+      <w:r>
+        <w:t xml:space="preserve">. </w:t>
       </w:r>
       <w:r>
         <w:rPr>
           <w:b/>
+          <w:bCs/>
         </w:rPr>
-        <w:t>Mode number standardization, including access and egress characterization</w:t>
+        <w:t>Flag inconsistencies for further scrutiny</w:t>
       </w:r>
     </w:p>
     <w:p>
@@ -1188,11 +1578,14 @@
         <w:keepLines/>
         <w:numPr>
           <w:ilvl w:val="0"/>
-          <w:numId w:val="9"/>
-        </w:numPr>
-      </w:pPr>
-      <w:r>
-        <w:t>Eliminate repeated values for modes, transit_systems, and transit_lines</w:t>
+          <w:numId w:val="16"/>
+        </w:numPr>
+      </w:pPr>
+      <w:r>
+        <w:t xml:space="preserve">Ends day, not home: </w:t>
+      </w:r>
+      <w:r>
+        <w:t>destination is not home and purpose not 52, 55, or 97</w:t>
       </w:r>
     </w:p>
     <w:p>
@@ -1202,11 +1595,11 @@
         <w:keepLines/>
         <w:numPr>
           <w:ilvl w:val="0"/>
-          <w:numId w:val="9"/>
-        </w:numPr>
-      </w:pPr>
-      <w:r>
-        <w:t>Characterize access and egress trips, separately for 1) transit trips and 2) auto trips.  (Bike/Ped trips have no access/egress)</w:t>
+          <w:numId w:val="16"/>
+        </w:numPr>
+      </w:pPr>
+      <w:r>
+        <w:t>Starts, not from home: initial diary trip is not home</w:t>
       </w:r>
     </w:p>
     <w:p>
@@ -1216,11 +1609,11 @@
         <w:keepLines/>
         <w:numPr>
           <w:ilvl w:val="0"/>
-          <w:numId w:val="9"/>
-        </w:numPr>
-      </w:pPr>
-      <w:r>
-        <w:t>Remove access/egress modes from 1) transit and 2) auto trip strings--not only at the ends, but also the middle.</w:t>
+          <w:numId w:val="16"/>
+        </w:numPr>
+      </w:pPr>
+      <w:r>
+        <w:t>(Destination) Purpose missing</w:t>
       </w:r>
     </w:p>
     <w:p>
@@ -1230,77 +1623,56 @@
         <w:keepLines/>
         <w:numPr>
           <w:ilvl w:val="0"/>
-          <w:numId w:val="9"/>
-        </w:numPr>
-        <w:rPr>
-          <w:color w:val="95B3D7" w:themeColor="accent1" w:themeTint="99"/>
-        </w:rPr>
-      </w:pPr>
-      <w:r>
-        <w:rPr>
-          <w:color w:val="95B3D7" w:themeColor="accent1" w:themeTint="99"/>
-        </w:rPr>
-        <w:t>Split the concatenated field into separate mode fields (same for transit systems &amp; transit lines)</w:t>
-      </w:r>
-    </w:p>
-    <w:p>
-      <w:pPr>
+          <w:numId w:val="16"/>
+        </w:numPr>
+      </w:pPr>
+      <w:r>
+        <w:t>Initial origin purpose missing</w:t>
+      </w:r>
+    </w:p>
+    <w:p>
+      <w:pPr>
+        <w:pStyle w:val="ListParagraph"/>
         <w:keepNext/>
         <w:keepLines/>
-      </w:pPr>
-      <w:r>
-        <w:t xml:space="preserve">STEP 6. </w:t>
-      </w:r>
-      <w:r>
-        <w:rPr>
-          <w:b/>
-        </w:rPr>
-        <w:t>Insert trips for those who were reported as a passenger</w:t>
-      </w:r>
-      <w:r>
-        <w:t xml:space="preserve"> by another traveler but did not report the trip themselves </w:t>
-      </w:r>
-    </w:p>
-    <w:p>
-      <w:pPr>
+        <w:numPr>
+          <w:ilvl w:val="0"/>
+          <w:numId w:val="16"/>
+        </w:numPr>
+      </w:pPr>
+      <w:r>
+        <w:t>Mode_1 missing</w:t>
+      </w:r>
+    </w:p>
+    <w:p>
+      <w:pPr>
+        <w:pStyle w:val="ListParagraph"/>
         <w:keepNext/>
         <w:keepLines/>
-        <w:ind w:firstLine="720"/>
-      </w:pPr>
-      <w:r>
-        <w:t xml:space="preserve">--Currently, using a tight constraint for overlap, this generates </w:t>
-      </w:r>
-      <w:r>
-        <w:t>only 46 trips; more are expected, so we’ll scrutinize this.</w:t>
-      </w:r>
-      <w:bookmarkStart w:id="0" w:name="_GoBack"/>
-      <w:bookmarkEnd w:id="0"/>
-      <w:r>
-        <w:t xml:space="preserve"> </w:t>
-      </w:r>
-    </w:p>
-    <w:p>
-      <w:pPr>
+        <w:numPr>
+          <w:ilvl w:val="0"/>
+          <w:numId w:val="16"/>
+        </w:numPr>
+      </w:pPr>
+      <w:r>
+        <w:t>Lone trip: only one trip per person</w:t>
+      </w:r>
+    </w:p>
+    <w:p>
+      <w:pPr>
+        <w:pStyle w:val="ListParagraph"/>
         <w:keepNext/>
         <w:keepLines/>
-      </w:pPr>
-      <w:r>
-        <w:t xml:space="preserve">STEP 7. </w:t>
-      </w:r>
-      <w:r>
-        <w:rPr>
-          <w:b/>
-        </w:rPr>
-        <w:t>Flag inconsistencies</w:t>
-      </w:r>
-      <w:r>
-        <w:rPr>
-          <w:b/>
-        </w:rPr>
-        <w:t xml:space="preserve"> </w:t>
-      </w:r>
-      <w:r>
-        <w:t>for further scrutiny</w:t>
+        <w:numPr>
+          <w:ilvl w:val="0"/>
+          <w:numId w:val="16"/>
+        </w:numPr>
+      </w:pPr>
+      <w:r>
+        <w:t xml:space="preserve">Underage driver:  </w:t>
+      </w:r>
+      <w:r>
+        <w:t>driver = 1, age &lt; 4</w:t>
       </w:r>
     </w:p>
     <w:p>
@@ -1310,17 +1682,14 @@
         <w:keepLines/>
         <w:numPr>
           <w:ilvl w:val="0"/>
-          <w:numId w:val="11"/>
-        </w:numPr>
-      </w:pPr>
-      <w:r>
-        <w:t xml:space="preserve">Underage driver:  </w:t>
-      </w:r>
-      <w:r>
-        <w:rPr>
-          <w:color w:val="00B050"/>
-        </w:rPr>
-        <w:t>driver = 1, age &lt; 4</w:t>
+          <w:numId w:val="16"/>
+        </w:numPr>
+      </w:pPr>
+      <w:r>
+        <w:t xml:space="preserve">Unlicensed driver:  </w:t>
+      </w:r>
+      <w:r>
+        <w:t>driver = 1, license = 3</w:t>
       </w:r>
     </w:p>
     <w:p>
@@ -1330,17 +1699,49 @@
         <w:keepLines/>
         <w:numPr>
           <w:ilvl w:val="0"/>
-          <w:numId w:val="11"/>
-        </w:numPr>
-      </w:pPr>
-      <w:r>
-        <w:t xml:space="preserve">Unlicensed driver:  </w:t>
-      </w:r>
-      <w:r>
-        <w:rPr>
-          <w:color w:val="00B050"/>
-        </w:rPr>
-        <w:t>driver = 1, license = 3</w:t>
+          <w:numId w:val="16"/>
+        </w:numPr>
+      </w:pPr>
+      <w:r>
+        <w:t xml:space="preserve">Non-worker </w:t>
+      </w:r>
+      <w:r>
+        <w:t>+</w:t>
+      </w:r>
+      <w:r>
+        <w:t xml:space="preserve"> work trip:  </w:t>
+      </w:r>
+      <w:r>
+        <w:t>employment status &gt; 4,</w:t>
+      </w:r>
+      <w:r>
+        <w:t xml:space="preserve"> </w:t>
+      </w:r>
+      <w:proofErr w:type="spellStart"/>
+      <w:r>
+        <w:t>dest_purpose</w:t>
+      </w:r>
+      <w:proofErr w:type="spellEnd"/>
+      <w:r>
+        <w:t xml:space="preserve"> </w:t>
+      </w:r>
+      <w:r>
+        <w:t xml:space="preserve">= </w:t>
+      </w:r>
+      <w:r>
+        <w:t>10,</w:t>
+      </w:r>
+      <w:r>
+        <w:t xml:space="preserve"> </w:t>
+      </w:r>
+      <w:r>
+        <w:t>11</w:t>
+      </w:r>
+      <w:r>
+        <w:t xml:space="preserve"> or </w:t>
+      </w:r>
+      <w:r>
+        <w:t xml:space="preserve">14   </w:t>
       </w:r>
     </w:p>
     <w:p>
@@ -1350,53 +1751,17 @@
         <w:keepLines/>
         <w:numPr>
           <w:ilvl w:val="0"/>
-          <w:numId w:val="11"/>
-        </w:numPr>
-      </w:pPr>
-      <w:r>
-        <w:t xml:space="preserve">Non-worker reporting work trip:  </w:t>
-      </w:r>
-      <w:r>
-        <w:rPr>
-          <w:color w:val="00B050"/>
-        </w:rPr>
-        <w:t xml:space="preserve">worker = 0, dest_purpose </w:t>
-      </w:r>
-      <w:r>
-        <w:rPr>
-          <w:color w:val="00B050"/>
-        </w:rPr>
-        <w:t xml:space="preserve">= </w:t>
-      </w:r>
-      <w:r>
-        <w:rPr>
-          <w:color w:val="00B050"/>
-        </w:rPr>
-        <w:t>10,</w:t>
-      </w:r>
-      <w:r>
-        <w:rPr>
-          <w:color w:val="00B050"/>
-        </w:rPr>
-        <w:t xml:space="preserve"> </w:t>
-      </w:r>
-      <w:r>
-        <w:rPr>
-          <w:color w:val="00B050"/>
-        </w:rPr>
-        <w:t>11</w:t>
-      </w:r>
-      <w:r>
-        <w:rPr>
-          <w:color w:val="00B050"/>
-        </w:rPr>
-        <w:t xml:space="preserve"> or </w:t>
-      </w:r>
-      <w:r>
-        <w:rPr>
-          <w:color w:val="00B050"/>
-        </w:rPr>
-        <w:t xml:space="preserve">14   </w:t>
+          <w:numId w:val="16"/>
+        </w:numPr>
+      </w:pPr>
+      <w:r>
+        <w:t>Excessive speed</w:t>
+      </w:r>
+      <w:r>
+        <w:t xml:space="preserve">: </w:t>
+      </w:r>
+      <w:r>
+        <w:t>walking &gt; 20mph, biking &gt; 40mph, driving &gt;85mph, other &gt; 600mph</w:t>
       </w:r>
     </w:p>
     <w:p>
@@ -1406,17 +1771,25 @@
         <w:keepLines/>
         <w:numPr>
           <w:ilvl w:val="0"/>
-          <w:numId w:val="11"/>
-        </w:numPr>
-      </w:pPr>
-      <w:r>
-        <w:t xml:space="preserve">Speed unreasonably high: </w:t>
-      </w:r>
-      <w:r>
-        <w:rPr>
-          <w:color w:val="00B050"/>
-        </w:rPr>
-        <w:t>walking &gt; 20mph, biking &gt; 40mph, driving &gt;85mph, other &gt; 600mph</w:t>
+          <w:numId w:val="16"/>
+        </w:numPr>
+      </w:pPr>
+      <w:r>
+        <w:t xml:space="preserve">No activity time </w:t>
+      </w:r>
+      <w:proofErr w:type="gramStart"/>
+      <w:r>
+        <w:t>after</w:t>
+      </w:r>
+      <w:r>
+        <w:t>:</w:t>
+      </w:r>
+      <w:proofErr w:type="gramEnd"/>
+      <w:r>
+        <w:t xml:space="preserve"> </w:t>
+      </w:r>
+      <w:r>
+        <w:t>less than 1 minute between trips</w:t>
       </w:r>
     </w:p>
     <w:p>
@@ -1426,18 +1799,28 @@
         <w:keepLines/>
         <w:numPr>
           <w:ilvl w:val="0"/>
-          <w:numId w:val="11"/>
-        </w:numPr>
-      </w:pPr>
-      <w:r>
-        <w:t xml:space="preserve">No activity time prior to next departure: </w:t>
-      </w:r>
-      <w:r>
-        <w:rPr>
-          <w:color w:val="00B050"/>
-        </w:rPr>
-        <w:t>less than 1 minute between trips</w:t>
-      </w:r>
+          <w:numId w:val="16"/>
+        </w:numPr>
+      </w:pPr>
+      <w:r>
+        <w:t xml:space="preserve">Identical location as next trip: </w:t>
+      </w:r>
+      <w:r>
+        <w:t xml:space="preserve">identical </w:t>
+      </w:r>
+      <w:proofErr w:type="spellStart"/>
+      <w:r>
+        <w:t>lat</w:t>
+      </w:r>
+      <w:proofErr w:type="spellEnd"/>
+      <w:r>
+        <w:t xml:space="preserve"> &amp; </w:t>
+      </w:r>
+      <w:proofErr w:type="spellStart"/>
+      <w:r>
+        <w:t>lng</w:t>
+      </w:r>
+      <w:proofErr w:type="spellEnd"/>
     </w:p>
     <w:p>
       <w:pPr>
@@ -1446,17 +1829,14 @@
         <w:keepLines/>
         <w:numPr>
           <w:ilvl w:val="0"/>
-          <w:numId w:val="11"/>
-        </w:numPr>
-      </w:pPr>
-      <w:r>
-        <w:t xml:space="preserve">Identical location as next trip: </w:t>
-      </w:r>
-      <w:r>
-        <w:rPr>
-          <w:color w:val="00B050"/>
-        </w:rPr>
-        <w:t>identical lat &amp; lng</w:t>
+          <w:numId w:val="16"/>
+        </w:numPr>
+      </w:pPr>
+      <w:r>
+        <w:t xml:space="preserve">Time overlap: </w:t>
+      </w:r>
+      <w:r>
+        <w:t>same person traveling two trips at same time</w:t>
       </w:r>
     </w:p>
     <w:p>
@@ -1466,17 +1846,14 @@
         <w:keepLines/>
         <w:numPr>
           <w:ilvl w:val="0"/>
-          <w:numId w:val="11"/>
-        </w:numPr>
-      </w:pPr>
-      <w:r>
-        <w:t xml:space="preserve">Time overlap with another trip: </w:t>
-      </w:r>
-      <w:r>
-        <w:rPr>
-          <w:color w:val="00B050"/>
-        </w:rPr>
-        <w:t>same person traveling two trips at same time</w:t>
+          <w:numId w:val="16"/>
+        </w:numPr>
+      </w:pPr>
+      <w:r>
+        <w:t>S</w:t>
+      </w:r>
+      <w:r>
+        <w:t>ame transit line listed 2x+</w:t>
       </w:r>
     </w:p>
     <w:p>
@@ -1486,17 +1863,31 @@
         <w:keepLines/>
         <w:numPr>
           <w:ilvl w:val="0"/>
-          <w:numId w:val="11"/>
-        </w:numPr>
-      </w:pPr>
-      <w:r>
-        <w:t>Same transit line listed multiple times</w:t>
-      </w:r>
-      <w:r>
-        <w:t xml:space="preserve"> </w:t>
-      </w:r>
-      <w:r>
-        <w:t>in the same trip</w:t>
+          <w:numId w:val="16"/>
+        </w:numPr>
+      </w:pPr>
+      <w:r>
+        <w:t>P</w:t>
+      </w:r>
+      <w:r>
+        <w:t xml:space="preserve">urpose at odds w/ </w:t>
+      </w:r>
+      <w:proofErr w:type="spellStart"/>
+      <w:r>
+        <w:t>dest</w:t>
+      </w:r>
+      <w:proofErr w:type="spellEnd"/>
+      <w:r>
+        <w:t>:  home but not home purpose trip or vice versa; primary workplace</w:t>
+      </w:r>
+      <w:r>
+        <w:t xml:space="preserve"> but not </w:t>
+      </w:r>
+      <w:r>
+        <w:t>work</w:t>
+      </w:r>
+      <w:r>
+        <w:t xml:space="preserve"> purpose trip or vice versa</w:t>
       </w:r>
     </w:p>
     <w:p>
@@ -1506,11 +1897,20 @@
         <w:keepLines/>
         <w:numPr>
           <w:ilvl w:val="0"/>
-          <w:numId w:val="11"/>
-        </w:numPr>
-      </w:pPr>
-      <w:r>
-        <w:t>Non-home trip purpose, destination home</w:t>
+          <w:numId w:val="16"/>
+        </w:numPr>
+      </w:pPr>
+      <w:r>
+        <w:t>Missing next</w:t>
+      </w:r>
+      <w:r>
+        <w:t>/prior</w:t>
+      </w:r>
+      <w:r>
+        <w:t xml:space="preserve"> trip link: </w:t>
+      </w:r>
+      <w:r>
+        <w:t>destination of prior trip not the same as origin of subsequent trip</w:t>
       </w:r>
     </w:p>
     <w:p>
@@ -1520,11 +1920,11 @@
         <w:keepLines/>
         <w:numPr>
           <w:ilvl w:val="0"/>
-          <w:numId w:val="11"/>
-        </w:numPr>
-      </w:pPr>
-      <w:r>
-        <w:t>Home or work trip purpose, destination elsewhere</w:t>
+          <w:numId w:val="16"/>
+        </w:numPr>
+      </w:pPr>
+      <w:r>
+        <w:t>“Change mode” purpose – i.e. code 60, not waiting at airport or ferry terminal</w:t>
       </w:r>
     </w:p>
     <w:p>
@@ -1534,17 +1934,19 @@
         <w:keepLines/>
         <w:numPr>
           <w:ilvl w:val="0"/>
-          <w:numId w:val="11"/>
-        </w:numPr>
-      </w:pPr>
-      <w:r>
-        <w:t xml:space="preserve">Missing next trip link: </w:t>
-      </w:r>
-      <w:r>
-        <w:rPr>
-          <w:color w:val="00B050"/>
-        </w:rPr>
-        <w:t>destination of prior trip not the same as origin of subsequent trip</w:t>
+          <w:numId w:val="16"/>
+        </w:numPr>
+      </w:pPr>
+      <w:r>
+        <w:t xml:space="preserve">Too long at </w:t>
+      </w:r>
+      <w:proofErr w:type="spellStart"/>
+      <w:r>
+        <w:t>dest</w:t>
+      </w:r>
+      <w:proofErr w:type="spellEnd"/>
+      <w:r>
+        <w:t xml:space="preserve">: limits for three groups of destination purposes </w:t>
       </w:r>
     </w:p>
     <w:p>
@@ -1554,75 +1956,15 @@
         <w:keepLines/>
         <w:numPr>
           <w:ilvl w:val="0"/>
-          <w:numId w:val="11"/>
-        </w:numPr>
-      </w:pPr>
-      <w:r>
-        <w:t xml:space="preserve">Starts from non-home location: </w:t>
-      </w:r>
-      <w:r>
-        <w:rPr>
-          <w:color w:val="00B050"/>
-        </w:rPr>
-        <w:t>first trip of day after 2am starts elsewhere</w:t>
-      </w:r>
-    </w:p>
-    <w:p>
-      <w:pPr>
-        <w:pStyle w:val="ListParagraph"/>
-        <w:keepNext/>
-        <w:keepLines/>
-        <w:numPr>
-          <w:ilvl w:val="0"/>
-          <w:numId w:val="11"/>
-        </w:numPr>
-      </w:pPr>
-      <w:r>
-        <w:t>Unusually long duration at destination</w:t>
-      </w:r>
-      <w:r>
-        <w:t xml:space="preserve"> (see code)</w:t>
-      </w:r>
-    </w:p>
-    <w:p>
-      <w:pPr>
-        <w:pStyle w:val="ListParagraph"/>
-        <w:keepNext/>
-        <w:keepLines/>
-        <w:numPr>
-          <w:ilvl w:val="0"/>
-          <w:numId w:val="11"/>
-        </w:numPr>
-      </w:pPr>
-      <w:r>
-        <w:t xml:space="preserve">Suspected drop-off or pick-up coded as school trip: </w:t>
-      </w:r>
-      <w:r>
-        <w:rPr>
-          <w:color w:val="00B050"/>
-        </w:rPr>
-        <w:t>purpose = 'school' but person not a student</w:t>
-      </w:r>
-      <w:r>
-        <w:rPr>
-          <w:color w:val="00B050"/>
-        </w:rPr>
-        <w:t xml:space="preserve"> and &gt;</w:t>
-      </w:r>
-      <w:r>
-        <w:rPr>
-          <w:color w:val="00B050"/>
-        </w:rPr>
-        <w:t xml:space="preserve">17yrs, </w:t>
-      </w:r>
-      <w:r>
-        <w:rPr>
-          <w:color w:val="00B050"/>
-        </w:rPr>
-        <w:t>or duration under 20 minutes</w:t>
+          <w:numId w:val="16"/>
+        </w:numPr>
+      </w:pPr>
+      <w:r>
+        <w:t xml:space="preserve">Non-student + school trip: not PT/FT student and over 17yrs  </w:t>
       </w:r>
     </w:p>
     <w:sectPr>
+      <w:type w:val="continuous"/>
       <w:pgSz w:w="15840" w:h="12240" w:orient="landscape"/>
       <w:pgMar w:top="720" w:right="720" w:bottom="720" w:left="720" w:header="720" w:footer="720" w:gutter="0"/>
       <w:cols w:space="720"/>
@@ -1647,7 +1989,7 @@
         <w:ind w:left="720" w:hanging="360"/>
       </w:pPr>
     </w:lvl>
-    <w:lvl w:ilvl="1" w:tplc="04090019" w:tentative="1">
+    <w:lvl w:ilvl="1" w:tplc="04090019">
       <w:start w:val="1"/>
       <w:numFmt w:val="lowerLetter"/>
       <w:lvlText w:val="%2."/>
@@ -1656,7 +1998,7 @@
         <w:ind w:left="1440" w:hanging="360"/>
       </w:pPr>
     </w:lvl>
-    <w:lvl w:ilvl="2" w:tplc="0409001B" w:tentative="1">
+    <w:lvl w:ilvl="2" w:tplc="0409001B">
       <w:start w:val="1"/>
       <w:numFmt w:val="lowerRoman"/>
       <w:lvlText w:val="%3."/>
@@ -1920,6 +2262,92 @@
     </w:lvl>
   </w:abstractNum>
   <w:abstractNum w:abstractNumId="3" w15:restartNumberingAfterBreak="0">
+    <w:nsid w:val="2C8F238D"/>
+    <w:multiLevelType w:val="hybridMultilevel"/>
+    <w:tmpl w:val="ACB06A44"/>
+    <w:lvl w:ilvl="0" w:tplc="0409000F">
+      <w:start w:val="1"/>
+      <w:numFmt w:val="decimal"/>
+      <w:lvlText w:val="%1."/>
+      <w:lvlJc w:val="left"/>
+      <w:pPr>
+        <w:ind w:left="720" w:hanging="360"/>
+      </w:pPr>
+    </w:lvl>
+    <w:lvl w:ilvl="1" w:tplc="04090019">
+      <w:start w:val="1"/>
+      <w:numFmt w:val="lowerLetter"/>
+      <w:lvlText w:val="%2."/>
+      <w:lvlJc w:val="left"/>
+      <w:pPr>
+        <w:ind w:left="1440" w:hanging="360"/>
+      </w:pPr>
+    </w:lvl>
+    <w:lvl w:ilvl="2" w:tplc="0409001B" w:tentative="1">
+      <w:start w:val="1"/>
+      <w:numFmt w:val="lowerRoman"/>
+      <w:lvlText w:val="%3."/>
+      <w:lvlJc w:val="right"/>
+      <w:pPr>
+        <w:ind w:left="2160" w:hanging="180"/>
+      </w:pPr>
+    </w:lvl>
+    <w:lvl w:ilvl="3" w:tplc="0409000F" w:tentative="1">
+      <w:start w:val="1"/>
+      <w:numFmt w:val="decimal"/>
+      <w:lvlText w:val="%4."/>
+      <w:lvlJc w:val="left"/>
+      <w:pPr>
+        <w:ind w:left="2880" w:hanging="360"/>
+      </w:pPr>
+    </w:lvl>
+    <w:lvl w:ilvl="4" w:tplc="04090019" w:tentative="1">
+      <w:start w:val="1"/>
+      <w:numFmt w:val="lowerLetter"/>
+      <w:lvlText w:val="%5."/>
+      <w:lvlJc w:val="left"/>
+      <w:pPr>
+        <w:ind w:left="3600" w:hanging="360"/>
+      </w:pPr>
+    </w:lvl>
+    <w:lvl w:ilvl="5" w:tplc="0409001B" w:tentative="1">
+      <w:start w:val="1"/>
+      <w:numFmt w:val="lowerRoman"/>
+      <w:lvlText w:val="%6."/>
+      <w:lvlJc w:val="right"/>
+      <w:pPr>
+        <w:ind w:left="4320" w:hanging="180"/>
+      </w:pPr>
+    </w:lvl>
+    <w:lvl w:ilvl="6" w:tplc="0409000F" w:tentative="1">
+      <w:start w:val="1"/>
+      <w:numFmt w:val="decimal"/>
+      <w:lvlText w:val="%7."/>
+      <w:lvlJc w:val="left"/>
+      <w:pPr>
+        <w:ind w:left="5040" w:hanging="360"/>
+      </w:pPr>
+    </w:lvl>
+    <w:lvl w:ilvl="7" w:tplc="04090019" w:tentative="1">
+      <w:start w:val="1"/>
+      <w:numFmt w:val="lowerLetter"/>
+      <w:lvlText w:val="%8."/>
+      <w:lvlJc w:val="left"/>
+      <w:pPr>
+        <w:ind w:left="5760" w:hanging="360"/>
+      </w:pPr>
+    </w:lvl>
+    <w:lvl w:ilvl="8" w:tplc="0409001B" w:tentative="1">
+      <w:start w:val="1"/>
+      <w:numFmt w:val="lowerRoman"/>
+      <w:lvlText w:val="%9."/>
+      <w:lvlJc w:val="right"/>
+      <w:pPr>
+        <w:ind w:left="6480" w:hanging="180"/>
+      </w:pPr>
+    </w:lvl>
+  </w:abstractNum>
+  <w:abstractNum w:abstractNumId="4" w15:restartNumberingAfterBreak="0">
     <w:nsid w:val="31F82AEC"/>
     <w:multiLevelType w:val="hybridMultilevel"/>
     <w:tmpl w:val="ACB06A44"/>
@@ -2005,7 +2433,7 @@
       </w:pPr>
     </w:lvl>
   </w:abstractNum>
-  <w:abstractNum w:abstractNumId="4" w15:restartNumberingAfterBreak="0">
+  <w:abstractNum w:abstractNumId="5" w15:restartNumberingAfterBreak="0">
     <w:nsid w:val="36A10C15"/>
     <w:multiLevelType w:val="hybridMultilevel"/>
     <w:tmpl w:val="43CA1D44"/>
@@ -2118,7 +2546,93 @@
       </w:rPr>
     </w:lvl>
   </w:abstractNum>
-  <w:abstractNum w:abstractNumId="5" w15:restartNumberingAfterBreak="0">
+  <w:abstractNum w:abstractNumId="6" w15:restartNumberingAfterBreak="0">
+    <w:nsid w:val="3A371F05"/>
+    <w:multiLevelType w:val="hybridMultilevel"/>
+    <w:tmpl w:val="ACB06A44"/>
+    <w:lvl w:ilvl="0" w:tplc="0409000F">
+      <w:start w:val="1"/>
+      <w:numFmt w:val="decimal"/>
+      <w:lvlText w:val="%1."/>
+      <w:lvlJc w:val="left"/>
+      <w:pPr>
+        <w:ind w:left="720" w:hanging="360"/>
+      </w:pPr>
+    </w:lvl>
+    <w:lvl w:ilvl="1" w:tplc="04090019">
+      <w:start w:val="1"/>
+      <w:numFmt w:val="lowerLetter"/>
+      <w:lvlText w:val="%2."/>
+      <w:lvlJc w:val="left"/>
+      <w:pPr>
+        <w:ind w:left="1440" w:hanging="360"/>
+      </w:pPr>
+    </w:lvl>
+    <w:lvl w:ilvl="2" w:tplc="0409001B" w:tentative="1">
+      <w:start w:val="1"/>
+      <w:numFmt w:val="lowerRoman"/>
+      <w:lvlText w:val="%3."/>
+      <w:lvlJc w:val="right"/>
+      <w:pPr>
+        <w:ind w:left="2160" w:hanging="180"/>
+      </w:pPr>
+    </w:lvl>
+    <w:lvl w:ilvl="3" w:tplc="0409000F" w:tentative="1">
+      <w:start w:val="1"/>
+      <w:numFmt w:val="decimal"/>
+      <w:lvlText w:val="%4."/>
+      <w:lvlJc w:val="left"/>
+      <w:pPr>
+        <w:ind w:left="2880" w:hanging="360"/>
+      </w:pPr>
+    </w:lvl>
+    <w:lvl w:ilvl="4" w:tplc="04090019" w:tentative="1">
+      <w:start w:val="1"/>
+      <w:numFmt w:val="lowerLetter"/>
+      <w:lvlText w:val="%5."/>
+      <w:lvlJc w:val="left"/>
+      <w:pPr>
+        <w:ind w:left="3600" w:hanging="360"/>
+      </w:pPr>
+    </w:lvl>
+    <w:lvl w:ilvl="5" w:tplc="0409001B" w:tentative="1">
+      <w:start w:val="1"/>
+      <w:numFmt w:val="lowerRoman"/>
+      <w:lvlText w:val="%6."/>
+      <w:lvlJc w:val="right"/>
+      <w:pPr>
+        <w:ind w:left="4320" w:hanging="180"/>
+      </w:pPr>
+    </w:lvl>
+    <w:lvl w:ilvl="6" w:tplc="0409000F" w:tentative="1">
+      <w:start w:val="1"/>
+      <w:numFmt w:val="decimal"/>
+      <w:lvlText w:val="%7."/>
+      <w:lvlJc w:val="left"/>
+      <w:pPr>
+        <w:ind w:left="5040" w:hanging="360"/>
+      </w:pPr>
+    </w:lvl>
+    <w:lvl w:ilvl="7" w:tplc="04090019" w:tentative="1">
+      <w:start w:val="1"/>
+      <w:numFmt w:val="lowerLetter"/>
+      <w:lvlText w:val="%8."/>
+      <w:lvlJc w:val="left"/>
+      <w:pPr>
+        <w:ind w:left="5760" w:hanging="360"/>
+      </w:pPr>
+    </w:lvl>
+    <w:lvl w:ilvl="8" w:tplc="0409001B" w:tentative="1">
+      <w:start w:val="1"/>
+      <w:numFmt w:val="lowerRoman"/>
+      <w:lvlText w:val="%9."/>
+      <w:lvlJc w:val="right"/>
+      <w:pPr>
+        <w:ind w:left="6480" w:hanging="180"/>
+      </w:pPr>
+    </w:lvl>
+  </w:abstractNum>
+  <w:abstractNum w:abstractNumId="7" w15:restartNumberingAfterBreak="0">
     <w:nsid w:val="3AFF0842"/>
     <w:multiLevelType w:val="hybridMultilevel"/>
     <w:tmpl w:val="0FA6D5AA"/>
@@ -2204,7 +2718,265 @@
       </w:pPr>
     </w:lvl>
   </w:abstractNum>
-  <w:abstractNum w:abstractNumId="6" w15:restartNumberingAfterBreak="0">
+  <w:abstractNum w:abstractNumId="8" w15:restartNumberingAfterBreak="0">
+    <w:nsid w:val="3C5C5080"/>
+    <w:multiLevelType w:val="hybridMultilevel"/>
+    <w:tmpl w:val="F974A456"/>
+    <w:lvl w:ilvl="0" w:tplc="04090017">
+      <w:start w:val="1"/>
+      <w:numFmt w:val="lowerLetter"/>
+      <w:lvlText w:val="%1)"/>
+      <w:lvlJc w:val="left"/>
+      <w:pPr>
+        <w:ind w:left="720" w:hanging="360"/>
+      </w:pPr>
+    </w:lvl>
+    <w:lvl w:ilvl="1" w:tplc="04090019">
+      <w:start w:val="1"/>
+      <w:numFmt w:val="lowerLetter"/>
+      <w:lvlText w:val="%2."/>
+      <w:lvlJc w:val="left"/>
+      <w:pPr>
+        <w:ind w:left="1440" w:hanging="360"/>
+      </w:pPr>
+    </w:lvl>
+    <w:lvl w:ilvl="2" w:tplc="0409001B" w:tentative="1">
+      <w:start w:val="1"/>
+      <w:numFmt w:val="lowerRoman"/>
+      <w:lvlText w:val="%3."/>
+      <w:lvlJc w:val="right"/>
+      <w:pPr>
+        <w:ind w:left="2160" w:hanging="180"/>
+      </w:pPr>
+    </w:lvl>
+    <w:lvl w:ilvl="3" w:tplc="0409000F" w:tentative="1">
+      <w:start w:val="1"/>
+      <w:numFmt w:val="decimal"/>
+      <w:lvlText w:val="%4."/>
+      <w:lvlJc w:val="left"/>
+      <w:pPr>
+        <w:ind w:left="2880" w:hanging="360"/>
+      </w:pPr>
+    </w:lvl>
+    <w:lvl w:ilvl="4" w:tplc="04090019" w:tentative="1">
+      <w:start w:val="1"/>
+      <w:numFmt w:val="lowerLetter"/>
+      <w:lvlText w:val="%5."/>
+      <w:lvlJc w:val="left"/>
+      <w:pPr>
+        <w:ind w:left="3600" w:hanging="360"/>
+      </w:pPr>
+    </w:lvl>
+    <w:lvl w:ilvl="5" w:tplc="0409001B" w:tentative="1">
+      <w:start w:val="1"/>
+      <w:numFmt w:val="lowerRoman"/>
+      <w:lvlText w:val="%6."/>
+      <w:lvlJc w:val="right"/>
+      <w:pPr>
+        <w:ind w:left="4320" w:hanging="180"/>
+      </w:pPr>
+    </w:lvl>
+    <w:lvl w:ilvl="6" w:tplc="0409000F" w:tentative="1">
+      <w:start w:val="1"/>
+      <w:numFmt w:val="decimal"/>
+      <w:lvlText w:val="%7."/>
+      <w:lvlJc w:val="left"/>
+      <w:pPr>
+        <w:ind w:left="5040" w:hanging="360"/>
+      </w:pPr>
+    </w:lvl>
+    <w:lvl w:ilvl="7" w:tplc="04090019" w:tentative="1">
+      <w:start w:val="1"/>
+      <w:numFmt w:val="lowerLetter"/>
+      <w:lvlText w:val="%8."/>
+      <w:lvlJc w:val="left"/>
+      <w:pPr>
+        <w:ind w:left="5760" w:hanging="360"/>
+      </w:pPr>
+    </w:lvl>
+    <w:lvl w:ilvl="8" w:tplc="0409001B" w:tentative="1">
+      <w:start w:val="1"/>
+      <w:numFmt w:val="lowerRoman"/>
+      <w:lvlText w:val="%9."/>
+      <w:lvlJc w:val="right"/>
+      <w:pPr>
+        <w:ind w:left="6480" w:hanging="180"/>
+      </w:pPr>
+    </w:lvl>
+  </w:abstractNum>
+  <w:abstractNum w:abstractNumId="9" w15:restartNumberingAfterBreak="0">
+    <w:nsid w:val="3C6E0EDA"/>
+    <w:multiLevelType w:val="hybridMultilevel"/>
+    <w:tmpl w:val="ACB06A44"/>
+    <w:lvl w:ilvl="0" w:tplc="0409000F">
+      <w:start w:val="1"/>
+      <w:numFmt w:val="decimal"/>
+      <w:lvlText w:val="%1."/>
+      <w:lvlJc w:val="left"/>
+      <w:pPr>
+        <w:ind w:left="720" w:hanging="360"/>
+      </w:pPr>
+    </w:lvl>
+    <w:lvl w:ilvl="1" w:tplc="04090019">
+      <w:start w:val="1"/>
+      <w:numFmt w:val="lowerLetter"/>
+      <w:lvlText w:val="%2."/>
+      <w:lvlJc w:val="left"/>
+      <w:pPr>
+        <w:ind w:left="1440" w:hanging="360"/>
+      </w:pPr>
+    </w:lvl>
+    <w:lvl w:ilvl="2" w:tplc="0409001B" w:tentative="1">
+      <w:start w:val="1"/>
+      <w:numFmt w:val="lowerRoman"/>
+      <w:lvlText w:val="%3."/>
+      <w:lvlJc w:val="right"/>
+      <w:pPr>
+        <w:ind w:left="2160" w:hanging="180"/>
+      </w:pPr>
+    </w:lvl>
+    <w:lvl w:ilvl="3" w:tplc="0409000F" w:tentative="1">
+      <w:start w:val="1"/>
+      <w:numFmt w:val="decimal"/>
+      <w:lvlText w:val="%4."/>
+      <w:lvlJc w:val="left"/>
+      <w:pPr>
+        <w:ind w:left="2880" w:hanging="360"/>
+      </w:pPr>
+    </w:lvl>
+    <w:lvl w:ilvl="4" w:tplc="04090019" w:tentative="1">
+      <w:start w:val="1"/>
+      <w:numFmt w:val="lowerLetter"/>
+      <w:lvlText w:val="%5."/>
+      <w:lvlJc w:val="left"/>
+      <w:pPr>
+        <w:ind w:left="3600" w:hanging="360"/>
+      </w:pPr>
+    </w:lvl>
+    <w:lvl w:ilvl="5" w:tplc="0409001B" w:tentative="1">
+      <w:start w:val="1"/>
+      <w:numFmt w:val="lowerRoman"/>
+      <w:lvlText w:val="%6."/>
+      <w:lvlJc w:val="right"/>
+      <w:pPr>
+        <w:ind w:left="4320" w:hanging="180"/>
+      </w:pPr>
+    </w:lvl>
+    <w:lvl w:ilvl="6" w:tplc="0409000F" w:tentative="1">
+      <w:start w:val="1"/>
+      <w:numFmt w:val="decimal"/>
+      <w:lvlText w:val="%7."/>
+      <w:lvlJc w:val="left"/>
+      <w:pPr>
+        <w:ind w:left="5040" w:hanging="360"/>
+      </w:pPr>
+    </w:lvl>
+    <w:lvl w:ilvl="7" w:tplc="04090019" w:tentative="1">
+      <w:start w:val="1"/>
+      <w:numFmt w:val="lowerLetter"/>
+      <w:lvlText w:val="%8."/>
+      <w:lvlJc w:val="left"/>
+      <w:pPr>
+        <w:ind w:left="5760" w:hanging="360"/>
+      </w:pPr>
+    </w:lvl>
+    <w:lvl w:ilvl="8" w:tplc="0409001B" w:tentative="1">
+      <w:start w:val="1"/>
+      <w:numFmt w:val="lowerRoman"/>
+      <w:lvlText w:val="%9."/>
+      <w:lvlJc w:val="right"/>
+      <w:pPr>
+        <w:ind w:left="6480" w:hanging="180"/>
+      </w:pPr>
+    </w:lvl>
+  </w:abstractNum>
+  <w:abstractNum w:abstractNumId="10" w15:restartNumberingAfterBreak="0">
+    <w:nsid w:val="3CF82F13"/>
+    <w:multiLevelType w:val="hybridMultilevel"/>
+    <w:tmpl w:val="ACB06A44"/>
+    <w:lvl w:ilvl="0" w:tplc="0409000F">
+      <w:start w:val="1"/>
+      <w:numFmt w:val="decimal"/>
+      <w:lvlText w:val="%1."/>
+      <w:lvlJc w:val="left"/>
+      <w:pPr>
+        <w:ind w:left="720" w:hanging="360"/>
+      </w:pPr>
+    </w:lvl>
+    <w:lvl w:ilvl="1" w:tplc="04090019">
+      <w:start w:val="1"/>
+      <w:numFmt w:val="lowerLetter"/>
+      <w:lvlText w:val="%2."/>
+      <w:lvlJc w:val="left"/>
+      <w:pPr>
+        <w:ind w:left="1440" w:hanging="360"/>
+      </w:pPr>
+    </w:lvl>
+    <w:lvl w:ilvl="2" w:tplc="0409001B" w:tentative="1">
+      <w:start w:val="1"/>
+      <w:numFmt w:val="lowerRoman"/>
+      <w:lvlText w:val="%3."/>
+      <w:lvlJc w:val="right"/>
+      <w:pPr>
+        <w:ind w:left="2160" w:hanging="180"/>
+      </w:pPr>
+    </w:lvl>
+    <w:lvl w:ilvl="3" w:tplc="0409000F" w:tentative="1">
+      <w:start w:val="1"/>
+      <w:numFmt w:val="decimal"/>
+      <w:lvlText w:val="%4."/>
+      <w:lvlJc w:val="left"/>
+      <w:pPr>
+        <w:ind w:left="2880" w:hanging="360"/>
+      </w:pPr>
+    </w:lvl>
+    <w:lvl w:ilvl="4" w:tplc="04090019" w:tentative="1">
+      <w:start w:val="1"/>
+      <w:numFmt w:val="lowerLetter"/>
+      <w:lvlText w:val="%5."/>
+      <w:lvlJc w:val="left"/>
+      <w:pPr>
+        <w:ind w:left="3600" w:hanging="360"/>
+      </w:pPr>
+    </w:lvl>
+    <w:lvl w:ilvl="5" w:tplc="0409001B" w:tentative="1">
+      <w:start w:val="1"/>
+      <w:numFmt w:val="lowerRoman"/>
+      <w:lvlText w:val="%6."/>
+      <w:lvlJc w:val="right"/>
+      <w:pPr>
+        <w:ind w:left="4320" w:hanging="180"/>
+      </w:pPr>
+    </w:lvl>
+    <w:lvl w:ilvl="6" w:tplc="0409000F" w:tentative="1">
+      <w:start w:val="1"/>
+      <w:numFmt w:val="decimal"/>
+      <w:lvlText w:val="%7."/>
+      <w:lvlJc w:val="left"/>
+      <w:pPr>
+        <w:ind w:left="5040" w:hanging="360"/>
+      </w:pPr>
+    </w:lvl>
+    <w:lvl w:ilvl="7" w:tplc="04090019" w:tentative="1">
+      <w:start w:val="1"/>
+      <w:numFmt w:val="lowerLetter"/>
+      <w:lvlText w:val="%8."/>
+      <w:lvlJc w:val="left"/>
+      <w:pPr>
+        <w:ind w:left="5760" w:hanging="360"/>
+      </w:pPr>
+    </w:lvl>
+    <w:lvl w:ilvl="8" w:tplc="0409001B" w:tentative="1">
+      <w:start w:val="1"/>
+      <w:numFmt w:val="lowerRoman"/>
+      <w:lvlText w:val="%9."/>
+      <w:lvlJc w:val="right"/>
+      <w:pPr>
+        <w:ind w:left="6480" w:hanging="180"/>
+      </w:pPr>
+    </w:lvl>
+  </w:abstractNum>
+  <w:abstractNum w:abstractNumId="11" w15:restartNumberingAfterBreak="0">
     <w:nsid w:val="54AB7BF7"/>
     <w:multiLevelType w:val="hybridMultilevel"/>
     <w:tmpl w:val="1CA688E4"/>
@@ -2317,7 +3089,7 @@
       </w:rPr>
     </w:lvl>
   </w:abstractNum>
-  <w:abstractNum w:abstractNumId="7" w15:restartNumberingAfterBreak="0">
+  <w:abstractNum w:abstractNumId="12" w15:restartNumberingAfterBreak="0">
     <w:nsid w:val="5A011ADC"/>
     <w:multiLevelType w:val="hybridMultilevel"/>
     <w:tmpl w:val="1C5C7FBE"/>
@@ -2430,7 +3202,7 @@
       </w:rPr>
     </w:lvl>
   </w:abstractNum>
-  <w:abstractNum w:abstractNumId="8" w15:restartNumberingAfterBreak="0">
+  <w:abstractNum w:abstractNumId="13" w15:restartNumberingAfterBreak="0">
     <w:nsid w:val="5D8A3BB1"/>
     <w:multiLevelType w:val="hybridMultilevel"/>
     <w:tmpl w:val="5A888D74"/>
@@ -2516,7 +3288,7 @@
       </w:pPr>
     </w:lvl>
   </w:abstractNum>
-  <w:abstractNum w:abstractNumId="9" w15:restartNumberingAfterBreak="0">
+  <w:abstractNum w:abstractNumId="14" w15:restartNumberingAfterBreak="0">
     <w:nsid w:val="6DEF4084"/>
     <w:multiLevelType w:val="hybridMultilevel"/>
     <w:tmpl w:val="6C3462CA"/>
@@ -2605,7 +3377,93 @@
       </w:pPr>
     </w:lvl>
   </w:abstractNum>
-  <w:abstractNum w:abstractNumId="10" w15:restartNumberingAfterBreak="0">
+  <w:abstractNum w:abstractNumId="15" w15:restartNumberingAfterBreak="0">
+    <w:nsid w:val="6F28195B"/>
+    <w:multiLevelType w:val="hybridMultilevel"/>
+    <w:tmpl w:val="F82A05A2"/>
+    <w:lvl w:ilvl="0" w:tplc="0409000F">
+      <w:start w:val="1"/>
+      <w:numFmt w:val="decimal"/>
+      <w:lvlText w:val="%1."/>
+      <w:lvlJc w:val="left"/>
+      <w:pPr>
+        <w:ind w:left="720" w:hanging="360"/>
+      </w:pPr>
+    </w:lvl>
+    <w:lvl w:ilvl="1" w:tplc="04090019">
+      <w:start w:val="1"/>
+      <w:numFmt w:val="lowerLetter"/>
+      <w:lvlText w:val="%2."/>
+      <w:lvlJc w:val="left"/>
+      <w:pPr>
+        <w:ind w:left="1440" w:hanging="360"/>
+      </w:pPr>
+    </w:lvl>
+    <w:lvl w:ilvl="2" w:tplc="0409001B" w:tentative="1">
+      <w:start w:val="1"/>
+      <w:numFmt w:val="lowerRoman"/>
+      <w:lvlText w:val="%3."/>
+      <w:lvlJc w:val="right"/>
+      <w:pPr>
+        <w:ind w:left="2160" w:hanging="180"/>
+      </w:pPr>
+    </w:lvl>
+    <w:lvl w:ilvl="3" w:tplc="0409000F" w:tentative="1">
+      <w:start w:val="1"/>
+      <w:numFmt w:val="decimal"/>
+      <w:lvlText w:val="%4."/>
+      <w:lvlJc w:val="left"/>
+      <w:pPr>
+        <w:ind w:left="2880" w:hanging="360"/>
+      </w:pPr>
+    </w:lvl>
+    <w:lvl w:ilvl="4" w:tplc="04090019" w:tentative="1">
+      <w:start w:val="1"/>
+      <w:numFmt w:val="lowerLetter"/>
+      <w:lvlText w:val="%5."/>
+      <w:lvlJc w:val="left"/>
+      <w:pPr>
+        <w:ind w:left="3600" w:hanging="360"/>
+      </w:pPr>
+    </w:lvl>
+    <w:lvl w:ilvl="5" w:tplc="0409001B" w:tentative="1">
+      <w:start w:val="1"/>
+      <w:numFmt w:val="lowerRoman"/>
+      <w:lvlText w:val="%6."/>
+      <w:lvlJc w:val="right"/>
+      <w:pPr>
+        <w:ind w:left="4320" w:hanging="180"/>
+      </w:pPr>
+    </w:lvl>
+    <w:lvl w:ilvl="6" w:tplc="0409000F" w:tentative="1">
+      <w:start w:val="1"/>
+      <w:numFmt w:val="decimal"/>
+      <w:lvlText w:val="%7."/>
+      <w:lvlJc w:val="left"/>
+      <w:pPr>
+        <w:ind w:left="5040" w:hanging="360"/>
+      </w:pPr>
+    </w:lvl>
+    <w:lvl w:ilvl="7" w:tplc="04090019" w:tentative="1">
+      <w:start w:val="1"/>
+      <w:numFmt w:val="lowerLetter"/>
+      <w:lvlText w:val="%8."/>
+      <w:lvlJc w:val="left"/>
+      <w:pPr>
+        <w:ind w:left="5760" w:hanging="360"/>
+      </w:pPr>
+    </w:lvl>
+    <w:lvl w:ilvl="8" w:tplc="0409001B" w:tentative="1">
+      <w:start w:val="1"/>
+      <w:numFmt w:val="lowerRoman"/>
+      <w:lvlText w:val="%9."/>
+      <w:lvlJc w:val="right"/>
+      <w:pPr>
+        <w:ind w:left="6480" w:hanging="180"/>
+      </w:pPr>
+    </w:lvl>
+  </w:abstractNum>
+  <w:abstractNum w:abstractNumId="16" w15:restartNumberingAfterBreak="0">
     <w:nsid w:val="6F572128"/>
     <w:multiLevelType w:val="hybridMultilevel"/>
     <w:tmpl w:val="47CE1C82"/>
@@ -2718,7 +3576,7 @@
       </w:rPr>
     </w:lvl>
   </w:abstractNum>
-  <w:abstractNum w:abstractNumId="11" w15:restartNumberingAfterBreak="0">
+  <w:abstractNum w:abstractNumId="17" w15:restartNumberingAfterBreak="0">
     <w:nsid w:val="72D22D0D"/>
     <w:multiLevelType w:val="hybridMultilevel"/>
     <w:tmpl w:val="ACB06A44"/>
@@ -2731,7 +3589,7 @@
         <w:ind w:left="720" w:hanging="360"/>
       </w:pPr>
     </w:lvl>
-    <w:lvl w:ilvl="1" w:tplc="04090019" w:tentative="1">
+    <w:lvl w:ilvl="1" w:tplc="04090019">
       <w:start w:val="1"/>
       <w:numFmt w:val="lowerLetter"/>
       <w:lvlText w:val="%2."/>
@@ -2805,19 +3663,19 @@
     </w:lvl>
   </w:abstractNum>
   <w:num w:numId="1">
-    <w:abstractNumId w:val="9"/>
+    <w:abstractNumId w:val="14"/>
   </w:num>
   <w:num w:numId="2">
-    <w:abstractNumId w:val="8"/>
+    <w:abstractNumId w:val="13"/>
   </w:num>
   <w:num w:numId="3">
-    <w:abstractNumId w:val="5"/>
+    <w:abstractNumId w:val="7"/>
   </w:num>
   <w:num w:numId="4">
     <w:abstractNumId w:val="2"/>
   </w:num>
   <w:num w:numId="5">
-    <w:abstractNumId w:val="7"/>
+    <w:abstractNumId w:val="12"/>
   </w:num>
   <w:num w:numId="6">
     <w:abstractNumId w:val="1"/>
@@ -2826,19 +3684,37 @@
     <w:abstractNumId w:val="0"/>
   </w:num>
   <w:num w:numId="8">
+    <w:abstractNumId w:val="17"/>
+  </w:num>
+  <w:num w:numId="9">
+    <w:abstractNumId w:val="4"/>
+  </w:num>
+  <w:num w:numId="10">
     <w:abstractNumId w:val="11"/>
   </w:num>
-  <w:num w:numId="9">
+  <w:num w:numId="11">
+    <w:abstractNumId w:val="5"/>
+  </w:num>
+  <w:num w:numId="12">
+    <w:abstractNumId w:val="16"/>
+  </w:num>
+  <w:num w:numId="13">
+    <w:abstractNumId w:val="10"/>
+  </w:num>
+  <w:num w:numId="14">
+    <w:abstractNumId w:val="6"/>
+  </w:num>
+  <w:num w:numId="15">
+    <w:abstractNumId w:val="8"/>
+  </w:num>
+  <w:num w:numId="16">
+    <w:abstractNumId w:val="15"/>
+  </w:num>
+  <w:num w:numId="17">
     <w:abstractNumId w:val="3"/>
   </w:num>
-  <w:num w:numId="10">
-    <w:abstractNumId w:val="6"/>
-  </w:num>
-  <w:num w:numId="11">
-    <w:abstractNumId w:val="4"/>
-  </w:num>
-  <w:num w:numId="12">
-    <w:abstractNumId w:val="10"/>
+  <w:num w:numId="18">
+    <w:abstractNumId w:val="9"/>
   </w:num>
 </w:numbering>
 </file>
@@ -2860,7 +3736,7 @@
       </w:pPr>
     </w:pPrDefault>
   </w:docDefaults>
-  <w:latentStyles w:defLockedState="0" w:defUIPriority="99" w:defSemiHidden="0" w:defUnhideWhenUsed="0" w:defQFormat="0" w:count="375">
+  <w:latentStyles w:defLockedState="0" w:defUIPriority="99" w:defSemiHidden="0" w:defUnhideWhenUsed="0" w:defQFormat="0" w:count="376">
     <w:lsdException w:name="Normal" w:uiPriority="0" w:qFormat="1"/>
     <w:lsdException w:name="heading 1" w:uiPriority="9" w:qFormat="1"/>
     <w:lsdException w:name="heading 2" w:semiHidden="1" w:uiPriority="9" w:unhideWhenUsed="1" w:qFormat="1"/>
@@ -2966,7 +3842,6 @@
     <w:lsdException w:name="HTML Sample" w:semiHidden="1" w:unhideWhenUsed="1"/>
     <w:lsdException w:name="HTML Typewriter" w:semiHidden="1" w:unhideWhenUsed="1"/>
     <w:lsdException w:name="HTML Variable" w:semiHidden="1" w:unhideWhenUsed="1"/>
-    <w:lsdException w:name="Normal Table" w:semiHidden="1" w:unhideWhenUsed="1"/>
     <w:lsdException w:name="annotation subject" w:semiHidden="1" w:unhideWhenUsed="1"/>
     <w:lsdException w:name="No List" w:semiHidden="1" w:unhideWhenUsed="1"/>
     <w:lsdException w:name="Outline List 1" w:semiHidden="1" w:unhideWhenUsed="1"/>
@@ -3013,10 +3888,8 @@
     <w:lsdException w:name="Table Subtle 2" w:semiHidden="1" w:unhideWhenUsed="1"/>
     <w:lsdException w:name="Table Web 1" w:semiHidden="1" w:unhideWhenUsed="1"/>
     <w:lsdException w:name="Table Web 2" w:semiHidden="1" w:unhideWhenUsed="1"/>
-    <w:lsdException w:name="Table Web 3" w:semiHidden="1" w:unhideWhenUsed="1"/>
     <w:lsdException w:name="Balloon Text" w:semiHidden="1" w:unhideWhenUsed="1"/>
     <w:lsdException w:name="Table Grid" w:uiPriority="59"/>
-    <w:lsdException w:name="Table Theme" w:semiHidden="1" w:unhideWhenUsed="1"/>
     <w:lsdException w:name="Placeholder Text" w:semiHidden="1"/>
     <w:lsdException w:name="No Spacing" w:uiPriority="1" w:qFormat="1"/>
     <w:lsdException w:name="Light Shading" w:uiPriority="60"/>
@@ -3236,6 +4109,7 @@
     <w:lsdException w:name="Smart Hyperlink" w:semiHidden="1" w:unhideWhenUsed="1"/>
     <w:lsdException w:name="Hashtag" w:semiHidden="1" w:unhideWhenUsed="1"/>
     <w:lsdException w:name="Unresolved Mention" w:semiHidden="1" w:unhideWhenUsed="1"/>
+    <w:lsdException w:name="Smart Link" w:semiHidden="1" w:unhideWhenUsed="1"/>
   </w:latentStyles>
   <w:style w:type="paragraph" w:default="1" w:styleId="Normal">
     <w:name w:val="Normal"/>

</xml_diff>